<commit_message>
udating the Docker cheat sheet and AWS clas
</commit_message>
<xml_diff>
--- a/01_AWS/02_AWS Solutions Architect Associate_Theory.docx
+++ b/01_AWS/02_AWS Solutions Architect Associate_Theory.docx
@@ -7082,6 +7082,346 @@
           <w:shd w:val="clear" w:color="auto" w:fill="FFFFFF"/>
         </w:rPr>
         <w:t>What YUM</w:t>
+      </w:r>
+    </w:p>
+    <w:p>
+      <w:pPr>
+        <w:rPr>
+          <w:rFonts w:ascii="Arial" w:hAnsi="Arial" w:cs="Arial"/>
+          <w:b/>
+          <w:bCs/>
+          <w:color w:val="00B050"/>
+          <w:sz w:val="36"/>
+          <w:szCs w:val="36"/>
+          <w:shd w:val="clear" w:color="auto" w:fill="FFFFFF"/>
+        </w:rPr>
+      </w:pPr>
+    </w:p>
+    <w:p>
+      <w:pPr>
+        <w:rPr>
+          <w:rFonts w:ascii="Arial" w:hAnsi="Arial" w:cs="Arial"/>
+          <w:b/>
+          <w:bCs/>
+          <w:color w:val="00B050"/>
+          <w:sz w:val="36"/>
+          <w:szCs w:val="36"/>
+          <w:shd w:val="clear" w:color="auto" w:fill="FFFFFF"/>
+        </w:rPr>
+      </w:pPr>
+    </w:p>
+    <w:p>
+      <w:pPr>
+        <w:rPr>
+          <w:rFonts w:ascii="Arial" w:hAnsi="Arial" w:cs="Arial"/>
+          <w:b/>
+          <w:bCs/>
+          <w:color w:val="00B050"/>
+          <w:sz w:val="36"/>
+          <w:szCs w:val="36"/>
+          <w:shd w:val="clear" w:color="auto" w:fill="FFFFFF"/>
+        </w:rPr>
+      </w:pPr>
+    </w:p>
+    <w:p>
+      <w:pPr>
+        <w:rPr>
+          <w:rFonts w:ascii="Arial" w:hAnsi="Arial" w:cs="Arial"/>
+          <w:b/>
+          <w:bCs/>
+          <w:color w:val="00B050"/>
+          <w:sz w:val="36"/>
+          <w:szCs w:val="36"/>
+          <w:shd w:val="clear" w:color="auto" w:fill="FFFFFF"/>
+        </w:rPr>
+      </w:pPr>
+    </w:p>
+    <w:p>
+      <w:pPr>
+        <w:rPr>
+          <w:rFonts w:ascii="Arial" w:hAnsi="Arial" w:cs="Arial"/>
+          <w:b/>
+          <w:bCs/>
+          <w:color w:val="00B050"/>
+          <w:sz w:val="36"/>
+          <w:szCs w:val="36"/>
+          <w:shd w:val="clear" w:color="auto" w:fill="FFFFFF"/>
+        </w:rPr>
+      </w:pPr>
+      <w:r>
+        <w:rPr>
+          <w:rFonts w:ascii="Arial" w:hAnsi="Arial" w:cs="Arial"/>
+          <w:b/>
+          <w:bCs/>
+          <w:color w:val="00B050"/>
+          <w:sz w:val="36"/>
+          <w:szCs w:val="36"/>
+          <w:shd w:val="clear" w:color="auto" w:fill="FFFFFF"/>
+        </w:rPr>
+        <w:lastRenderedPageBreak/>
+        <w:t>What is Networking AWS</w:t>
+      </w:r>
+    </w:p>
+    <w:p>
+      <w:pPr>
+        <w:rPr>
+          <w:rFonts w:ascii="Arial" w:hAnsi="Arial" w:cs="Arial"/>
+          <w:b/>
+          <w:bCs/>
+          <w:color w:val="00B050"/>
+          <w:sz w:val="36"/>
+          <w:szCs w:val="36"/>
+          <w:shd w:val="clear" w:color="auto" w:fill="FFFFFF"/>
+        </w:rPr>
+      </w:pPr>
+      <w:r>
+        <w:rPr>
+          <w:rFonts w:ascii="Arial" w:hAnsi="Arial" w:cs="Arial"/>
+          <w:b/>
+          <w:bCs/>
+          <w:color w:val="00B050"/>
+          <w:sz w:val="36"/>
+          <w:szCs w:val="36"/>
+          <w:shd w:val="clear" w:color="auto" w:fill="FFFFFF"/>
+        </w:rPr>
+        <w:t>What is IPV4 and IPV6</w:t>
+      </w:r>
+    </w:p>
+    <w:p>
+      <w:pPr>
+        <w:rPr>
+          <w:rFonts w:ascii="Arial" w:hAnsi="Arial" w:cs="Arial"/>
+          <w:b/>
+          <w:bCs/>
+          <w:color w:val="00B050"/>
+          <w:sz w:val="36"/>
+          <w:szCs w:val="36"/>
+          <w:shd w:val="clear" w:color="auto" w:fill="FFFFFF"/>
+        </w:rPr>
+      </w:pPr>
+      <w:r>
+        <w:rPr>
+          <w:rFonts w:ascii="Arial" w:hAnsi="Arial" w:cs="Arial"/>
+          <w:b/>
+          <w:bCs/>
+          <w:color w:val="00B050"/>
+          <w:sz w:val="36"/>
+          <w:szCs w:val="36"/>
+          <w:shd w:val="clear" w:color="auto" w:fill="FFFFFF"/>
+        </w:rPr>
+        <w:t>What is Public IP</w:t>
+      </w:r>
+    </w:p>
+    <w:p>
+      <w:pPr>
+        <w:rPr>
+          <w:rFonts w:ascii="Arial" w:hAnsi="Arial" w:cs="Arial"/>
+          <w:b/>
+          <w:bCs/>
+          <w:color w:val="00B050"/>
+          <w:sz w:val="36"/>
+          <w:szCs w:val="36"/>
+          <w:shd w:val="clear" w:color="auto" w:fill="FFFFFF"/>
+        </w:rPr>
+      </w:pPr>
+      <w:r>
+        <w:rPr>
+          <w:rFonts w:ascii="Arial" w:hAnsi="Arial" w:cs="Arial"/>
+          <w:b/>
+          <w:bCs/>
+          <w:color w:val="00B050"/>
+          <w:sz w:val="36"/>
+          <w:szCs w:val="36"/>
+          <w:shd w:val="clear" w:color="auto" w:fill="FFFFFF"/>
+        </w:rPr>
+        <w:t>What is Private IP</w:t>
+      </w:r>
+    </w:p>
+    <w:p>
+      <w:pPr>
+        <w:rPr>
+          <w:rFonts w:ascii="Arial" w:hAnsi="Arial" w:cs="Arial"/>
+          <w:b/>
+          <w:bCs/>
+          <w:color w:val="00B050"/>
+          <w:sz w:val="36"/>
+          <w:szCs w:val="36"/>
+          <w:shd w:val="clear" w:color="auto" w:fill="FFFFFF"/>
+        </w:rPr>
+      </w:pPr>
+      <w:r>
+        <w:rPr>
+          <w:rFonts w:ascii="Arial" w:hAnsi="Arial" w:cs="Arial"/>
+          <w:b/>
+          <w:bCs/>
+          <w:color w:val="00B050"/>
+          <w:sz w:val="36"/>
+          <w:szCs w:val="36"/>
+          <w:shd w:val="clear" w:color="auto" w:fill="FFFFFF"/>
+        </w:rPr>
+        <w:t>What is Elastic IP</w:t>
+      </w:r>
+    </w:p>
+    <w:p>
+      <w:pPr>
+        <w:rPr>
+          <w:rFonts w:ascii="Arial" w:hAnsi="Arial" w:cs="Arial"/>
+          <w:b/>
+          <w:bCs/>
+          <w:color w:val="00B050"/>
+          <w:sz w:val="36"/>
+          <w:szCs w:val="36"/>
+          <w:shd w:val="clear" w:color="auto" w:fill="FFFFFF"/>
+        </w:rPr>
+      </w:pPr>
+      <w:r>
+        <w:rPr>
+          <w:rFonts w:ascii="Arial" w:hAnsi="Arial" w:cs="Arial"/>
+          <w:b/>
+          <w:bCs/>
+          <w:color w:val="00B050"/>
+          <w:sz w:val="36"/>
+          <w:szCs w:val="36"/>
+          <w:shd w:val="clear" w:color="auto" w:fill="FFFFFF"/>
+        </w:rPr>
+        <w:t>What is is PVC</w:t>
+      </w:r>
+      <w:r>
+        <w:rPr>
+          <w:rFonts w:ascii="Arial" w:hAnsi="Arial" w:cs="Arial"/>
+          <w:b/>
+          <w:bCs/>
+          <w:color w:val="00B050"/>
+          <w:sz w:val="36"/>
+          <w:szCs w:val="36"/>
+          <w:shd w:val="clear" w:color="auto" w:fill="FFFFFF"/>
+        </w:rPr>
+        <w:t>(Virtual Private Cloud)</w:t>
+      </w:r>
+    </w:p>
+    <w:p>
+      <w:pPr>
+        <w:rPr>
+          <w:rFonts w:ascii="Arial" w:hAnsi="Arial" w:cs="Arial"/>
+          <w:b/>
+          <w:bCs/>
+          <w:color w:val="00B050"/>
+          <w:sz w:val="36"/>
+          <w:szCs w:val="36"/>
+          <w:shd w:val="clear" w:color="auto" w:fill="FFFFFF"/>
+        </w:rPr>
+      </w:pPr>
+      <w:r>
+        <w:rPr>
+          <w:rFonts w:ascii="Arial" w:hAnsi="Arial" w:cs="Arial"/>
+          <w:b/>
+          <w:bCs/>
+          <w:color w:val="00B050"/>
+          <w:sz w:val="36"/>
+          <w:szCs w:val="36"/>
+          <w:shd w:val="clear" w:color="auto" w:fill="FFFFFF"/>
+        </w:rPr>
+        <w:t>What is Subnet</w:t>
+      </w:r>
+    </w:p>
+    <w:p>
+      <w:pPr>
+        <w:rPr>
+          <w:rFonts w:ascii="Arial" w:hAnsi="Arial" w:cs="Arial"/>
+          <w:b/>
+          <w:bCs/>
+          <w:color w:val="00B050"/>
+          <w:sz w:val="36"/>
+          <w:szCs w:val="36"/>
+          <w:shd w:val="clear" w:color="auto" w:fill="FFFFFF"/>
+        </w:rPr>
+      </w:pPr>
+      <w:r>
+        <w:rPr>
+          <w:rFonts w:ascii="Arial" w:hAnsi="Arial" w:cs="Arial"/>
+          <w:b/>
+          <w:bCs/>
+          <w:color w:val="00B050"/>
+          <w:sz w:val="36"/>
+          <w:szCs w:val="36"/>
+          <w:shd w:val="clear" w:color="auto" w:fill="FFFFFF"/>
+        </w:rPr>
+        <w:t>What is Route Table</w:t>
+      </w:r>
+    </w:p>
+    <w:p>
+      <w:pPr>
+        <w:rPr>
+          <w:rFonts w:ascii="Arial" w:hAnsi="Arial" w:cs="Arial"/>
+          <w:b/>
+          <w:bCs/>
+          <w:color w:val="00B050"/>
+          <w:sz w:val="36"/>
+          <w:szCs w:val="36"/>
+          <w:shd w:val="clear" w:color="auto" w:fill="FFFFFF"/>
+        </w:rPr>
+      </w:pPr>
+      <w:r>
+        <w:rPr>
+          <w:rFonts w:ascii="Arial" w:hAnsi="Arial" w:cs="Arial"/>
+          <w:b/>
+          <w:bCs/>
+          <w:color w:val="00B050"/>
+          <w:sz w:val="36"/>
+          <w:szCs w:val="36"/>
+          <w:shd w:val="clear" w:color="auto" w:fill="FFFFFF"/>
+        </w:rPr>
+        <w:t>What is Internet Gateways</w:t>
+      </w:r>
+    </w:p>
+    <w:p>
+      <w:pPr>
+        <w:rPr>
+          <w:rFonts w:ascii="Arial" w:hAnsi="Arial" w:cs="Arial"/>
+          <w:b/>
+          <w:bCs/>
+          <w:color w:val="00B050"/>
+          <w:sz w:val="36"/>
+          <w:szCs w:val="36"/>
+          <w:shd w:val="clear" w:color="auto" w:fill="FFFFFF"/>
+        </w:rPr>
+      </w:pPr>
+      <w:r>
+        <w:rPr>
+          <w:rFonts w:ascii="Arial" w:hAnsi="Arial" w:cs="Arial"/>
+          <w:b/>
+          <w:bCs/>
+          <w:color w:val="00B050"/>
+          <w:sz w:val="36"/>
+          <w:szCs w:val="36"/>
+          <w:shd w:val="clear" w:color="auto" w:fill="FFFFFF"/>
+        </w:rPr>
+        <w:t>Whata is NAT(Network Address Protocol)</w:t>
+      </w:r>
+    </w:p>
+    <w:p>
+      <w:pPr>
+        <w:rPr>
+          <w:rFonts w:ascii="Arial" w:hAnsi="Arial" w:cs="Arial"/>
+          <w:b/>
+          <w:bCs/>
+          <w:color w:val="00B050"/>
+          <w:sz w:val="36"/>
+          <w:szCs w:val="36"/>
+          <w:shd w:val="clear" w:color="auto" w:fill="FFFFFF"/>
+        </w:rPr>
+      </w:pPr>
+      <w:r>
+        <w:rPr>
+          <w:rFonts w:ascii="Arial" w:hAnsi="Arial" w:cs="Arial"/>
+          <w:b/>
+          <w:bCs/>
+          <w:color w:val="00B050"/>
+          <w:sz w:val="36"/>
+          <w:szCs w:val="36"/>
+          <w:shd w:val="clear" w:color="auto" w:fill="FFFFFF"/>
+        </w:rPr>
+        <w:t>What is Rout</w:t>
       </w:r>
     </w:p>
     <w:sectPr>

</xml_diff>